<commit_message>
fixing part 2 HW3 dry
</commit_message>
<xml_diff>
--- a/HW3/HW3-dry.docx
+++ b/HW3/HW3-dry.docx
@@ -3963,19 +3963,34 @@
         <w:spacing w:before="0" w:beforeAutospacing="0" w:after="120" w:afterAutospacing="0"/>
         <w:ind w:hanging="360"/>
         <w:rPr>
+          <w:u w:val="single"/>
+          <w:rtl/>
+          <w:lang w:val="en-US"/>
+        </w:rPr>
+      </w:pPr>
+      <w:r>
+        <w:rPr>
           <w:rFonts w:hint="cs"/>
           <w:u w:val="single"/>
           <w:rtl/>
-          <w:lang w:val="en-US"/>
-        </w:rPr>
-      </w:pPr>
+        </w:rPr>
+        <w:t>לפני כל הקצאה של משאבים לתהליך מסוים, האלגוריתם הנ"ל בודק האם בהינתן המידע על ההקצאות שמתקיימות כרגע עבור שאר המשאבים</w:t>
+      </w:r>
       <w:r>
         <w:rPr>
           <w:rFonts w:hint="cs"/>
           <w:u w:val="single"/>
           <w:rtl/>
         </w:rPr>
-        <w:t xml:space="preserve">לפני כל הקצאה של משאבים לתהליך מסוים, האלגוריתם הנ"ל בודק האם בהינתן המידע על ההקצאות שמתקיימות כרגע עבור שאר המשאבים, הקצאה זו תיצור </w:t>
+        <w:t xml:space="preserve"> (הוא שומר עבור כל תהליך את הכמות המקסימלית של משאבים שתהליך מבקש, את כמות המשאבים המוקצים עבורו כרגע, וכמות המשאבים שזמינים כרגע במערכת)</w:t>
+      </w:r>
+      <w:r>
+        <w:rPr>
+          <w:rFonts w:hint="cs"/>
+          <w:u w:val="single"/>
+          <w:rtl/>
+        </w:rPr>
+        <w:t xml:space="preserve">, הקצאה זו תיצור </w:t>
       </w:r>
       <w:r>
         <w:rPr>
@@ -4212,6 +4227,7 @@
           <w:rtl/>
           <w:lang w:val="en-US"/>
         </w:rPr>
+        <w:lastRenderedPageBreak/>
         <w:t>מצב בו תהליכים אינם ב</w:t>
       </w:r>
       <w:r>
@@ -4298,7 +4314,6 @@
           <w:rtl/>
           <w:lang w:val="en-US"/>
         </w:rPr>
-        <w:lastRenderedPageBreak/>
         <w:t>מצב בו תהליכים אינם ב</w:t>
       </w:r>
       <w:r>
@@ -4400,7 +4415,7 @@
         <w:bidi/>
         <w:spacing w:before="0" w:beforeAutospacing="0" w:after="120" w:afterAutospacing="0"/>
         <w:rPr>
-          <w:rFonts w:ascii="Calibri" w:eastAsia="Calibri" w:hAnsi="Calibri" w:cs="Calibri" w:hint="cs"/>
+          <w:rFonts w:ascii="Calibri" w:eastAsia="Calibri" w:hAnsi="Calibri" w:cs="Calibri"/>
           <w:color w:val="000000"/>
           <w:u w:val="single"/>
           <w:rtl/>
@@ -4488,7 +4503,27 @@
           <w:rtl/>
           <w:lang w:val="en-US"/>
         </w:rPr>
-        <w:t xml:space="preserve"> (בודק אם קיימת סדרה אפשרית של הקצאות כך שנמנע ממצב </w:t>
+        <w:t xml:space="preserve"> (</w:t>
+      </w:r>
+      <w:r>
+        <w:rPr>
+          <w:rFonts w:ascii="Calibri" w:eastAsia="Calibri" w:hAnsi="Calibri" w:cs="Calibri" w:hint="cs"/>
+          <w:color w:val="000000"/>
+          <w:u w:val="single"/>
+          <w:rtl/>
+          <w:lang w:val="en-US"/>
+        </w:rPr>
+        <w:t xml:space="preserve">האלגוריתם </w:t>
+      </w:r>
+      <w:r>
+        <w:rPr>
+          <w:rFonts w:ascii="Calibri" w:eastAsia="Calibri" w:hAnsi="Calibri" w:cs="Calibri" w:hint="cs"/>
+          <w:color w:val="000000"/>
+          <w:u w:val="single"/>
+          <w:rtl/>
+          <w:lang w:val="en-US"/>
+        </w:rPr>
+        <w:t xml:space="preserve">בודק אם קיימת סדרה אפשרית של הקצאות כך שנמנע ממצב </w:t>
       </w:r>
       <w:r>
         <w:rPr>
@@ -4507,7 +4542,27 @@
           <w:rtl/>
           <w:lang w:val="en-US"/>
         </w:rPr>
-        <w:t>, וכך נבטיח שהתהליכים ירוצו כולם ונגיע למצב הבטוח המבוקש.</w:t>
+        <w:t xml:space="preserve"> ואם כן נאפשר הקצאת משאבים מסוימת)</w:t>
+      </w:r>
+      <w:r>
+        <w:rPr>
+          <w:rFonts w:ascii="Calibri" w:eastAsia="Calibri" w:hAnsi="Calibri" w:cs="Calibri" w:hint="cs"/>
+          <w:color w:val="000000"/>
+          <w:u w:val="single"/>
+          <w:rtl/>
+          <w:lang w:val="en-US"/>
+        </w:rPr>
+        <w:t>, וכך נבטיח שהתהליכים ירוצו כולם ונגיע למצב הבטוח המבוקש</w:t>
+      </w:r>
+      <w:r>
+        <w:rPr>
+          <w:rFonts w:ascii="Calibri" w:eastAsia="Calibri" w:hAnsi="Calibri" w:cs="Calibri" w:hint="cs"/>
+          <w:color w:val="000000"/>
+          <w:u w:val="single"/>
+          <w:rtl/>
+          <w:lang w:val="en-US"/>
+        </w:rPr>
+        <w:t>.</w:t>
       </w:r>
     </w:p>
     <w:p>
@@ -4794,7 +4849,6 @@
         <w:bidi/>
         <w:spacing w:before="0" w:beforeAutospacing="0" w:after="120" w:afterAutospacing="0"/>
         <w:rPr>
-          <w:rFonts w:hint="cs"/>
           <w:u w:val="single"/>
           <w:rtl/>
           <w:lang w:val="en-US"/>
@@ -5006,36 +5060,17 @@
           <w:u w:val="single"/>
           <w:lang w:val="en-US"/>
         </w:rPr>
-        <w:t>O(</w:t>
+        <w:t>O(n</w:t>
       </w:r>
       <w:r>
         <w:rPr>
           <w:rFonts w:asciiTheme="majorBidi" w:eastAsia="Calibri" w:hAnsiTheme="majorBidi" w:cstheme="majorBidi"/>
           <w:color w:val="000000"/>
           <w:u w:val="single"/>
-          <w:lang w:val="en-US"/>
-        </w:rPr>
-        <w:t>n</w:t>
-      </w:r>
-      <w:r>
-        <w:rPr>
-          <w:rFonts w:asciiTheme="majorBidi" w:eastAsia="Calibri" w:hAnsiTheme="majorBidi" w:cstheme="majorBidi"/>
-          <w:color w:val="000000"/>
-          <w:u w:val="single"/>
           <w:vertAlign w:val="superscript"/>
           <w:lang w:val="en-US"/>
         </w:rPr>
-        <w:t>2</w:t>
-      </w:r>
-      <w:r>
-        <w:rPr>
-          <w:rFonts w:asciiTheme="majorBidi" w:eastAsia="Calibri" w:hAnsiTheme="majorBidi" w:cstheme="majorBidi"/>
-          <w:color w:val="000000"/>
-          <w:u w:val="single"/>
-          <w:vertAlign w:val="superscript"/>
-          <w:lang w:val="en-US"/>
-        </w:rPr>
-        <w:t xml:space="preserve"> </w:t>
+        <w:t xml:space="preserve">2 </w:t>
       </w:r>
       <w:r>
         <w:rPr>
@@ -5137,6 +5172,7 @@
           <w:u w:val="single"/>
           <w:rtl/>
         </w:rPr>
+        <w:lastRenderedPageBreak/>
         <w:t>חלק ב' מנעולים:</w:t>
       </w:r>
     </w:p>
@@ -5160,7 +5196,6 @@
           <w:color w:val="000000"/>
           <w:rtl/>
         </w:rPr>
-        <w:lastRenderedPageBreak/>
         <w:t xml:space="preserve">בספריה של </w:t>
       </w:r>
       <w:proofErr w:type="spellStart"/>
@@ -5507,7 +5542,7 @@
       <w:pPr>
         <w:bidi/>
         <w:rPr>
-          <w:rFonts w:ascii="Calibri" w:eastAsia="Calibri" w:hAnsi="Calibri" w:cs="Calibri" w:hint="cs"/>
+          <w:rFonts w:ascii="Calibri" w:eastAsia="Calibri" w:hAnsi="Calibri" w:cs="Calibri"/>
           <w:color w:val="000000"/>
           <w:rtl/>
           <w:lang w:val="en-US"/>
@@ -5535,8 +5570,19 @@
           <w:color w:val="000000"/>
           <w:u w:val="single"/>
           <w:rtl/>
-        </w:rPr>
-        <w:t xml:space="preserve">אתחלנו את </w:t>
+          <w:lang w:val="en-US"/>
+        </w:rPr>
+        <w:t xml:space="preserve">בקוד שלנו </w:t>
+      </w:r>
+      <w:r>
+        <w:rPr>
+          <w:rFonts w:ascii="Calibri" w:eastAsia="Calibri" w:hAnsi="Calibri" w:cs="Calibri" w:hint="cs"/>
+          <w:color w:val="000000"/>
+          <w:u w:val="single"/>
+          <w:rtl/>
+          <w:lang w:val="en-US"/>
+        </w:rPr>
+        <w:t xml:space="preserve">אין העדפה בעבור חברי הסגל. </w:t>
       </w:r>
       <w:proofErr w:type="spellStart"/>
       <w:r>
@@ -5545,6 +5591,7 @@
           <w:color w:val="000000"/>
           <w:u w:val="single"/>
           <w:rtl/>
+          <w:lang w:val="en-US"/>
         </w:rPr>
         <w:t>הסמפור</w:t>
       </w:r>
@@ -5555,49 +5602,9 @@
           <w:color w:val="000000"/>
           <w:u w:val="single"/>
           <w:rtl/>
-        </w:rPr>
-        <w:t xml:space="preserve"> עם ערך </w:t>
-      </w:r>
-      <w:r>
-        <w:rPr>
-          <w:rFonts w:ascii="Calibri" w:eastAsia="Calibri" w:hAnsi="Calibri" w:cs="Calibri"/>
-          <w:color w:val="000000"/>
-          <w:u w:val="single"/>
-          <w:lang w:val="en-US"/>
-        </w:rPr>
-        <w:t>value</w:t>
-      </w:r>
-      <w:r>
-        <w:rPr>
-          <w:rFonts w:ascii="Calibri" w:eastAsia="Calibri" w:hAnsi="Calibri" w:cs="Calibri" w:hint="cs"/>
-          <w:color w:val="000000"/>
-          <w:u w:val="single"/>
-          <w:rtl/>
-          <w:lang w:val="en-US"/>
-        </w:rPr>
-        <w:t xml:space="preserve"> (ערכו ההתחלתי של מונה </w:t>
-      </w:r>
-      <w:proofErr w:type="spellStart"/>
-      <w:r>
-        <w:rPr>
-          <w:rFonts w:ascii="Calibri" w:eastAsia="Calibri" w:hAnsi="Calibri" w:cs="Calibri" w:hint="cs"/>
-          <w:color w:val="000000"/>
-          <w:u w:val="single"/>
-          <w:rtl/>
-          <w:lang w:val="en-US"/>
-        </w:rPr>
-        <w:t>הסמפור</w:t>
-      </w:r>
-      <w:proofErr w:type="spellEnd"/>
-      <w:r>
-        <w:rPr>
-          <w:rFonts w:ascii="Calibri" w:eastAsia="Calibri" w:hAnsi="Calibri" w:cs="Calibri" w:hint="cs"/>
-          <w:color w:val="000000"/>
-          <w:u w:val="single"/>
-          <w:rtl/>
-          <w:lang w:val="en-US"/>
-        </w:rPr>
-        <w:t xml:space="preserve">) להיות </w:t>
+          <w:lang w:val="en-US"/>
+        </w:rPr>
+        <w:t xml:space="preserve"> מצליח לשמור על כך שיהיו </w:t>
       </w:r>
       <w:r>
         <w:rPr>
@@ -5616,51 +5623,7 @@
           <w:rtl/>
           <w:lang w:val="en-US"/>
         </w:rPr>
-        <w:t xml:space="preserve">. לכן בעצם הגדרנו את </w:t>
-      </w:r>
-      <w:proofErr w:type="spellStart"/>
-      <w:r>
-        <w:rPr>
-          <w:rFonts w:ascii="Calibri" w:eastAsia="Calibri" w:hAnsi="Calibri" w:cs="Calibri" w:hint="cs"/>
-          <w:color w:val="000000"/>
-          <w:u w:val="single"/>
-          <w:rtl/>
-          <w:lang w:val="en-US"/>
-        </w:rPr>
-        <w:t>הסמפור</w:t>
-      </w:r>
-      <w:proofErr w:type="spellEnd"/>
-      <w:r>
-        <w:rPr>
-          <w:rFonts w:ascii="Calibri" w:eastAsia="Calibri" w:hAnsi="Calibri" w:cs="Calibri" w:hint="cs"/>
-          <w:color w:val="000000"/>
-          <w:u w:val="single"/>
-          <w:rtl/>
-          <w:lang w:val="en-US"/>
-        </w:rPr>
-        <w:t xml:space="preserve"> להיות מעין מנעול "משוכלל", בו </w:t>
-      </w:r>
-      <w:proofErr w:type="spellStart"/>
-      <w:r>
-        <w:rPr>
-          <w:rFonts w:ascii="Calibri" w:eastAsia="Calibri" w:hAnsi="Calibri" w:cs="Calibri" w:hint="cs"/>
-          <w:color w:val="000000"/>
-          <w:u w:val="single"/>
-          <w:rtl/>
-          <w:lang w:val="en-US"/>
-        </w:rPr>
-        <w:t>הסמפור</w:t>
-      </w:r>
-      <w:proofErr w:type="spellEnd"/>
-      <w:r>
-        <w:rPr>
-          <w:rFonts w:ascii="Calibri" w:eastAsia="Calibri" w:hAnsi="Calibri" w:cs="Calibri" w:hint="cs"/>
-          <w:color w:val="000000"/>
-          <w:u w:val="single"/>
-          <w:rtl/>
-          <w:lang w:val="en-US"/>
-        </w:rPr>
-        <w:t xml:space="preserve"> ישמש הגנה על קטע קריטי מפני הרצה של יותר מ</w:t>
+        <w:t xml:space="preserve"> אנשים בעלי גישה לספר (כי יש </w:t>
       </w:r>
       <w:r>
         <w:rPr>
@@ -5679,76 +5642,6 @@
           <w:rtl/>
           <w:lang w:val="en-US"/>
         </w:rPr>
-        <w:t xml:space="preserve"> חוטים במקביל. אך בקוד שלנו </w:t>
-      </w:r>
-      <w:r>
-        <w:rPr>
-          <w:rFonts w:ascii="Calibri" w:eastAsia="Calibri" w:hAnsi="Calibri" w:cs="Calibri" w:hint="cs"/>
-          <w:color w:val="000000"/>
-          <w:u w:val="single"/>
-          <w:rtl/>
-          <w:lang w:val="en-US"/>
-        </w:rPr>
-        <w:t xml:space="preserve">אין העדפה בעבור חברי הסגל. </w:t>
-      </w:r>
-      <w:proofErr w:type="spellStart"/>
-      <w:r>
-        <w:rPr>
-          <w:rFonts w:ascii="Calibri" w:eastAsia="Calibri" w:hAnsi="Calibri" w:cs="Calibri" w:hint="cs"/>
-          <w:color w:val="000000"/>
-          <w:u w:val="single"/>
-          <w:rtl/>
-          <w:lang w:val="en-US"/>
-        </w:rPr>
-        <w:t>הסמפור</w:t>
-      </w:r>
-      <w:proofErr w:type="spellEnd"/>
-      <w:r>
-        <w:rPr>
-          <w:rFonts w:ascii="Calibri" w:eastAsia="Calibri" w:hAnsi="Calibri" w:cs="Calibri" w:hint="cs"/>
-          <w:color w:val="000000"/>
-          <w:u w:val="single"/>
-          <w:rtl/>
-          <w:lang w:val="en-US"/>
-        </w:rPr>
-        <w:t xml:space="preserve"> מצליח לשמור על כך שיהיו </w:t>
-      </w:r>
-      <w:r>
-        <w:rPr>
-          <w:rFonts w:ascii="Calibri" w:eastAsia="Calibri" w:hAnsi="Calibri" w:cs="Calibri"/>
-          <w:color w:val="000000"/>
-          <w:u w:val="single"/>
-          <w:lang w:val="en-US"/>
-        </w:rPr>
-        <w:t>N</w:t>
-      </w:r>
-      <w:r>
-        <w:rPr>
-          <w:rFonts w:ascii="Calibri" w:eastAsia="Calibri" w:hAnsi="Calibri" w:cs="Calibri" w:hint="cs"/>
-          <w:color w:val="000000"/>
-          <w:u w:val="single"/>
-          <w:rtl/>
-          <w:lang w:val="en-US"/>
-        </w:rPr>
-        <w:t xml:space="preserve"> אנשים בעלי גישה לספר (כי יש </w:t>
-      </w:r>
-      <w:r>
-        <w:rPr>
-          <w:rFonts w:ascii="Calibri" w:eastAsia="Calibri" w:hAnsi="Calibri" w:cs="Calibri"/>
-          <w:color w:val="000000"/>
-          <w:u w:val="single"/>
-          <w:lang w:val="en-US"/>
-        </w:rPr>
-        <w:t>N</w:t>
-      </w:r>
-      <w:r>
-        <w:rPr>
-          <w:rFonts w:ascii="Calibri" w:eastAsia="Calibri" w:hAnsi="Calibri" w:cs="Calibri" w:hint="cs"/>
-          <w:color w:val="000000"/>
-          <w:u w:val="single"/>
-          <w:rtl/>
-          <w:lang w:val="en-US"/>
-        </w:rPr>
         <w:t xml:space="preserve"> עותקים), אך מאפשר גישה לאנשים נוספים לפי תור </w:t>
       </w:r>
       <w:r>
@@ -5768,7 +5661,27 @@
           <w:rtl/>
           <w:lang w:val="en-US"/>
         </w:rPr>
-        <w:t xml:space="preserve"> רגיל וללא שום מתן העדפה לחברי הסגל.</w:t>
+        <w:t xml:space="preserve"> רגיל</w:t>
+      </w:r>
+      <w:r>
+        <w:rPr>
+          <w:rFonts w:ascii="Calibri" w:eastAsia="Calibri" w:hAnsi="Calibri" w:cs="Calibri" w:hint="cs"/>
+          <w:color w:val="000000"/>
+          <w:u w:val="single"/>
+          <w:rtl/>
+          <w:lang w:val="en-US"/>
+        </w:rPr>
+        <w:t xml:space="preserve"> (אין הבחנה בין סטודנטים ומורים בתור)</w:t>
+      </w:r>
+      <w:r>
+        <w:rPr>
+          <w:rFonts w:ascii="Calibri" w:eastAsia="Calibri" w:hAnsi="Calibri" w:cs="Calibri" w:hint="cs"/>
+          <w:color w:val="000000"/>
+          <w:u w:val="single"/>
+          <w:rtl/>
+          <w:lang w:val="en-US"/>
+        </w:rPr>
+        <w:t xml:space="preserve"> וללא שום מתן העדפה לחברי הסגל.</w:t>
       </w:r>
     </w:p>
     <w:p>
@@ -6238,8 +6151,9 @@
           <w:color w:val="000000"/>
           <w:u w:val="single"/>
           <w:rtl/>
-        </w:rPr>
-        <w:t xml:space="preserve">פונקציית </w:t>
+          <w:lang w:val="en-US"/>
+        </w:rPr>
+        <w:t>הסטודנטים לא משחררים מנעול לפני שהם משתמשים ב</w:t>
       </w:r>
       <w:proofErr w:type="spellStart"/>
       <w:r>
@@ -6249,7 +6163,7 @@
           <w:u w:val="single"/>
           <w:lang w:val="en-US"/>
         </w:rPr>
-        <w:t>sem_getvalue</w:t>
+        <w:t>sem_wait</w:t>
       </w:r>
       <w:proofErr w:type="spellEnd"/>
       <w:r>
@@ -6269,7 +6183,17 @@
           <w:rtl/>
           <w:lang w:val="en-US"/>
         </w:rPr>
-        <w:t xml:space="preserve"> מחזירה 0 אם מצליחה ו- -1 אם לא מצליחה. כדי לקבל את ערך מונה </w:t>
+        <w:t xml:space="preserve"> -&gt; </w:t>
+      </w:r>
+      <w:r>
+        <w:rPr>
+          <w:rFonts w:ascii="Calibri" w:eastAsia="Calibri" w:hAnsi="Calibri" w:cs="Calibri" w:hint="cs"/>
+          <w:color w:val="000000"/>
+          <w:u w:val="single"/>
+          <w:rtl/>
+          <w:lang w:val="en-US"/>
+        </w:rPr>
+        <w:t xml:space="preserve">בהפעלת פונקציה זו החוט נשלח לתור ממתינים עד כאשר יגיע תורו ויתפנה ספר שיוכל לקחת בתורו. אך בגלל שהחוט מחזיק את המנעול, ברגע שנכנס לתור הממתינים של </w:t>
       </w:r>
       <w:proofErr w:type="spellStart"/>
       <w:r>
@@ -6291,7 +6215,7 @@
           <w:rtl/>
           <w:lang w:val="en-US"/>
         </w:rPr>
-        <w:t xml:space="preserve"> צריך לשלוח לפונקציה גם פוינטר למקום אליו נרצה </w:t>
+        <w:t xml:space="preserve">, המנעול </w:t>
       </w:r>
       <w:proofErr w:type="spellStart"/>
       <w:r>
@@ -6302,7 +6226,7 @@
           <w:rtl/>
           <w:lang w:val="en-US"/>
         </w:rPr>
-        <w:t>שיכתב</w:t>
+        <w:t>ישאר</w:t>
       </w:r>
       <w:proofErr w:type="spellEnd"/>
       <w:r>
@@ -6313,37 +6237,16 @@
           <w:rtl/>
           <w:lang w:val="en-US"/>
         </w:rPr>
-        <w:t xml:space="preserve"> ערך זה. </w:t>
-      </w:r>
-      <w:r>
-        <w:rPr>
-          <w:rFonts w:ascii="Calibri" w:eastAsia="Calibri" w:hAnsi="Calibri" w:cs="Calibri" w:hint="cs"/>
-          <w:color w:val="000000"/>
-          <w:u w:val="single"/>
-          <w:rtl/>
-          <w:lang w:val="en-US"/>
-        </w:rPr>
-        <w:t>נקבל שגיאת קומפילציה כיוון שלא שלחנו את הערך הנוסף לפונקציית ה</w:t>
-      </w:r>
-      <w:proofErr w:type="spellStart"/>
-      <w:r>
-        <w:rPr>
-          <w:rFonts w:ascii="Calibri" w:eastAsia="Calibri" w:hAnsi="Calibri" w:cs="Calibri"/>
-          <w:color w:val="000000"/>
-          <w:u w:val="single"/>
-          <w:lang w:val="en-US"/>
-        </w:rPr>
-        <w:t>sem_getvalue</w:t>
-      </w:r>
-      <w:proofErr w:type="spellEnd"/>
-      <w:r>
-        <w:rPr>
-          <w:rFonts w:ascii="Calibri" w:eastAsia="Calibri" w:hAnsi="Calibri" w:cs="Calibri"/>
-          <w:color w:val="000000"/>
-          <w:u w:val="single"/>
-          <w:lang w:val="en-US"/>
-        </w:rPr>
-        <w:t>()</w:t>
+        <w:t xml:space="preserve"> אצלו ולא נוכל להפעיל אף חוט אחר שמשתמש במנעול, וכך קיבלנו כי כל שאר החוטים יתקעו ולמעשה קיבלנו </w:t>
+      </w:r>
+      <w:r>
+        <w:rPr>
+          <w:rFonts w:ascii="Calibri" w:eastAsia="Calibri" w:hAnsi="Calibri" w:cs="Calibri"/>
+          <w:color w:val="000000"/>
+          <w:u w:val="single"/>
+          <w:lang w:val="en-US"/>
+        </w:rPr>
+        <w:t>deadlock</w:t>
       </w:r>
       <w:r>
         <w:rPr>
@@ -6354,16 +6257,6 @@
           <w:lang w:val="en-US"/>
         </w:rPr>
         <w:t>.</w:t>
-      </w:r>
-      <w:r>
-        <w:rPr>
-          <w:rFonts w:ascii="Calibri" w:eastAsia="Calibri" w:hAnsi="Calibri" w:cs="Calibri" w:hint="cs"/>
-          <w:color w:val="000000"/>
-          <w:u w:val="single"/>
-          <w:rtl/>
-          <w:lang w:val="en-US"/>
-        </w:rPr>
-        <w:t xml:space="preserve"> </w:t>
       </w:r>
     </w:p>
     <w:p>
@@ -6386,18 +6279,8 @@
           <w:color w:val="000000"/>
           <w:u w:val="single"/>
           <w:rtl/>
-          <w:lang w:val="en-US"/>
-        </w:rPr>
-        <w:t>כוונת הכותב של הקוד בשימוש ה</w:t>
-      </w:r>
-      <w:r>
-        <w:rPr>
-          <w:rFonts w:ascii="Calibri" w:eastAsia="Calibri" w:hAnsi="Calibri" w:cs="Calibri"/>
-          <w:color w:val="000000"/>
-          <w:u w:val="single"/>
-          <w:lang w:val="en-US"/>
-        </w:rPr>
-        <w:t>if (</w:t>
+        </w:rPr>
+        <w:t xml:space="preserve">פונקציית </w:t>
       </w:r>
       <w:proofErr w:type="spellStart"/>
       <w:r>
@@ -6417,31 +6300,94 @@
           <w:u w:val="single"/>
           <w:lang w:val="en-US"/>
         </w:rPr>
-        <w:t>..)</w:t>
-      </w:r>
-      <w:r>
-        <w:rPr>
-          <w:rFonts w:ascii="Calibri" w:eastAsia="Calibri" w:hAnsi="Calibri" w:cs="Calibri" w:hint="cs"/>
-          <w:color w:val="000000"/>
-          <w:u w:val="single"/>
-          <w:rtl/>
-          <w:lang w:val="en-US"/>
-        </w:rPr>
-        <w:t xml:space="preserve"> לא מתקיימת כראוי כפי שהסברנו סעיף קודם. </w:t>
-      </w:r>
-      <w:r>
-        <w:rPr>
-          <w:rFonts w:ascii="Calibri" w:eastAsia="Calibri" w:hAnsi="Calibri" w:cs="Calibri" w:hint="cs"/>
-          <w:color w:val="000000"/>
-          <w:u w:val="single"/>
-          <w:rtl/>
-          <w:lang w:val="en-US"/>
-        </w:rPr>
-        <w:t xml:space="preserve">נניח כי </w:t>
+        <w:t>()</w:t>
+      </w:r>
+      <w:r>
+        <w:rPr>
+          <w:rFonts w:ascii="Calibri" w:eastAsia="Calibri" w:hAnsi="Calibri" w:cs="Calibri" w:hint="cs"/>
+          <w:color w:val="000000"/>
+          <w:u w:val="single"/>
+          <w:rtl/>
+          <w:lang w:val="en-US"/>
+        </w:rPr>
+        <w:t xml:space="preserve"> מחזירה 0 אם מצליחה ו- </w:t>
+      </w:r>
+      <w:r>
+        <w:rPr>
+          <w:rFonts w:ascii="Calibri" w:eastAsia="Calibri" w:hAnsi="Calibri" w:cs="Calibri"/>
+          <w:color w:val="000000"/>
+          <w:u w:val="single"/>
+          <w:lang w:val="en-US"/>
+        </w:rPr>
+        <w:t>-1</w:t>
+      </w:r>
+      <w:r>
+        <w:rPr>
+          <w:rFonts w:ascii="Calibri" w:eastAsia="Calibri" w:hAnsi="Calibri" w:cs="Calibri" w:hint="cs"/>
+          <w:color w:val="000000"/>
+          <w:u w:val="single"/>
+          <w:rtl/>
+          <w:lang w:val="en-US"/>
+        </w:rPr>
+        <w:t xml:space="preserve"> אם לא מצליחה. כדי לקבל את ערך מונה </w:t>
       </w:r>
       <w:proofErr w:type="spellStart"/>
       <w:r>
         <w:rPr>
+          <w:rFonts w:ascii="Calibri" w:eastAsia="Calibri" w:hAnsi="Calibri" w:cs="Calibri" w:hint="cs"/>
+          <w:color w:val="000000"/>
+          <w:u w:val="single"/>
+          <w:rtl/>
+          <w:lang w:val="en-US"/>
+        </w:rPr>
+        <w:t>הסמפור</w:t>
+      </w:r>
+      <w:proofErr w:type="spellEnd"/>
+      <w:r>
+        <w:rPr>
+          <w:rFonts w:ascii="Calibri" w:eastAsia="Calibri" w:hAnsi="Calibri" w:cs="Calibri" w:hint="cs"/>
+          <w:color w:val="000000"/>
+          <w:u w:val="single"/>
+          <w:rtl/>
+          <w:lang w:val="en-US"/>
+        </w:rPr>
+        <w:t xml:space="preserve"> צריך לשלוח לפונקציה גם פוינטר למקום אליו נרצה </w:t>
+      </w:r>
+      <w:proofErr w:type="spellStart"/>
+      <w:r>
+        <w:rPr>
+          <w:rFonts w:ascii="Calibri" w:eastAsia="Calibri" w:hAnsi="Calibri" w:cs="Calibri" w:hint="cs"/>
+          <w:color w:val="000000"/>
+          <w:u w:val="single"/>
+          <w:rtl/>
+          <w:lang w:val="en-US"/>
+        </w:rPr>
+        <w:t>שיכתב</w:t>
+      </w:r>
+      <w:proofErr w:type="spellEnd"/>
+      <w:r>
+        <w:rPr>
+          <w:rFonts w:ascii="Calibri" w:eastAsia="Calibri" w:hAnsi="Calibri" w:cs="Calibri" w:hint="cs"/>
+          <w:color w:val="000000"/>
+          <w:u w:val="single"/>
+          <w:rtl/>
+          <w:lang w:val="en-US"/>
+        </w:rPr>
+        <w:t xml:space="preserve"> ערך זה. </w:t>
+      </w:r>
+      <w:r>
+        <w:rPr>
+          <w:rFonts w:ascii="Calibri" w:eastAsia="Calibri" w:hAnsi="Calibri" w:cs="Calibri" w:hint="cs"/>
+          <w:color w:val="000000"/>
+          <w:u w:val="single"/>
+          <w:rtl/>
+          <w:lang w:val="en-US"/>
+        </w:rPr>
+        <w:t>נקבל שגיאת קומפילציה כיוון שלא שלחנו את הערך הנוסף לפונקציית ה</w:t>
+      </w:r>
+      <w:proofErr w:type="spellStart"/>
+      <w:r>
+        <w:rPr>
           <w:rFonts w:ascii="Calibri" w:eastAsia="Calibri" w:hAnsi="Calibri" w:cs="Calibri"/>
           <w:color w:val="000000"/>
           <w:u w:val="single"/>
@@ -6467,259 +6413,17 @@
           <w:rtl/>
           <w:lang w:val="en-US"/>
         </w:rPr>
+        <w:t>.</w:t>
+      </w:r>
+      <w:r>
+        <w:rPr>
+          <w:rFonts w:ascii="Calibri" w:eastAsia="Calibri" w:hAnsi="Calibri" w:cs="Calibri" w:hint="cs"/>
+          <w:color w:val="000000"/>
+          <w:u w:val="single"/>
+          <w:rtl/>
+          <w:lang w:val="en-US"/>
+        </w:rPr>
         <w:t xml:space="preserve"> </w:t>
-      </w:r>
-      <w:r>
-        <w:rPr>
-          <w:rFonts w:ascii="Calibri" w:eastAsia="Calibri" w:hAnsi="Calibri" w:cs="Calibri" w:hint="cs"/>
-          <w:color w:val="000000"/>
-          <w:u w:val="single"/>
-          <w:rtl/>
-          <w:lang w:val="en-US"/>
-        </w:rPr>
-        <w:t xml:space="preserve">כן </w:t>
-      </w:r>
-      <w:r>
-        <w:rPr>
-          <w:rFonts w:ascii="Calibri" w:eastAsia="Calibri" w:hAnsi="Calibri" w:cs="Calibri" w:hint="cs"/>
-          <w:color w:val="000000"/>
-          <w:u w:val="single"/>
-          <w:rtl/>
-          <w:lang w:val="en-US"/>
-        </w:rPr>
-        <w:t xml:space="preserve">ייתן לנו את ערך המונה של </w:t>
-      </w:r>
-      <w:proofErr w:type="spellStart"/>
-      <w:r>
-        <w:rPr>
-          <w:rFonts w:ascii="Calibri" w:eastAsia="Calibri" w:hAnsi="Calibri" w:cs="Calibri" w:hint="cs"/>
-          <w:color w:val="000000"/>
-          <w:u w:val="single"/>
-          <w:rtl/>
-          <w:lang w:val="en-US"/>
-        </w:rPr>
-        <w:t>הסמפור</w:t>
-      </w:r>
-      <w:proofErr w:type="spellEnd"/>
-      <w:r>
-        <w:rPr>
-          <w:rFonts w:ascii="Calibri" w:eastAsia="Calibri" w:hAnsi="Calibri" w:cs="Calibri" w:hint="cs"/>
-          <w:color w:val="000000"/>
-          <w:u w:val="single"/>
-          <w:rtl/>
-          <w:lang w:val="en-US"/>
-        </w:rPr>
-        <w:t>,</w:t>
-      </w:r>
-      <w:r>
-        <w:rPr>
-          <w:rFonts w:ascii="Calibri" w:eastAsia="Calibri" w:hAnsi="Calibri" w:cs="Calibri" w:hint="cs"/>
-          <w:color w:val="000000"/>
-          <w:u w:val="single"/>
-          <w:rtl/>
-          <w:lang w:val="en-US"/>
-        </w:rPr>
-        <w:t xml:space="preserve"> ונראה כי גם בעזרת הנחה זו מקבלים קוד שגוי -</w:t>
-      </w:r>
-      <w:r>
-        <w:rPr>
-          <w:rFonts w:ascii="Calibri" w:eastAsia="Calibri" w:hAnsi="Calibri" w:cs="Calibri" w:hint="cs"/>
-          <w:color w:val="000000"/>
-          <w:u w:val="single"/>
-          <w:rtl/>
-          <w:lang w:val="en-US"/>
-        </w:rPr>
-        <w:t xml:space="preserve"> הכוונה היא לשחרר את המנעול אם נדע בכל מקרה שהחוט ב</w:t>
-      </w:r>
-      <w:proofErr w:type="spellStart"/>
-      <w:r>
-        <w:rPr>
-          <w:rFonts w:ascii="Calibri" w:eastAsia="Calibri" w:hAnsi="Calibri" w:cs="Calibri"/>
-          <w:color w:val="000000"/>
-          <w:u w:val="single"/>
-          <w:lang w:val="en-US"/>
-        </w:rPr>
-        <w:t>staff_request_copy</w:t>
-      </w:r>
-      <w:proofErr w:type="spellEnd"/>
-      <w:r>
-        <w:rPr>
-          <w:rFonts w:ascii="Calibri" w:eastAsia="Calibri" w:hAnsi="Calibri" w:cs="Calibri"/>
-          <w:color w:val="000000"/>
-          <w:u w:val="single"/>
-          <w:lang w:val="en-US"/>
-        </w:rPr>
-        <w:t>()</w:t>
-      </w:r>
-      <w:r>
-        <w:rPr>
-          <w:rFonts w:ascii="Calibri" w:eastAsia="Calibri" w:hAnsi="Calibri" w:cs="Calibri" w:hint="cs"/>
-          <w:color w:val="000000"/>
-          <w:u w:val="single"/>
-          <w:rtl/>
-          <w:lang w:val="en-US"/>
-        </w:rPr>
-        <w:t xml:space="preserve"> לא יוכל להמשיך כי מונה </w:t>
-      </w:r>
-      <w:proofErr w:type="spellStart"/>
-      <w:r>
-        <w:rPr>
-          <w:rFonts w:ascii="Calibri" w:eastAsia="Calibri" w:hAnsi="Calibri" w:cs="Calibri" w:hint="cs"/>
-          <w:color w:val="000000"/>
-          <w:u w:val="single"/>
-          <w:rtl/>
-          <w:lang w:val="en-US"/>
-        </w:rPr>
-        <w:t>הסמפור</w:t>
-      </w:r>
-      <w:proofErr w:type="spellEnd"/>
-      <w:r>
-        <w:rPr>
-          <w:rFonts w:ascii="Calibri" w:eastAsia="Calibri" w:hAnsi="Calibri" w:cs="Calibri" w:hint="cs"/>
-          <w:color w:val="000000"/>
-          <w:u w:val="single"/>
-          <w:rtl/>
-          <w:lang w:val="en-US"/>
-        </w:rPr>
-        <w:t xml:space="preserve"> הינו אפס ובכל מקרה לא יוכל לקבל </w:t>
-      </w:r>
-      <w:r>
-        <w:rPr>
-          <w:rFonts w:ascii="Calibri" w:eastAsia="Calibri" w:hAnsi="Calibri" w:cs="Calibri"/>
-          <w:color w:val="000000"/>
-          <w:u w:val="single"/>
-          <w:lang w:val="en-US"/>
-        </w:rPr>
-        <w:t>copy</w:t>
-      </w:r>
-      <w:r>
-        <w:rPr>
-          <w:rFonts w:ascii="Calibri" w:eastAsia="Calibri" w:hAnsi="Calibri" w:cs="Calibri" w:hint="cs"/>
-          <w:color w:val="000000"/>
-          <w:u w:val="single"/>
-          <w:rtl/>
-          <w:lang w:val="en-US"/>
-        </w:rPr>
-        <w:t xml:space="preserve"> של הספר. הבעיה יכולה להיווצר כאשר שחררנו את המנעול, חיכינו ב</w:t>
-      </w:r>
-      <w:proofErr w:type="spellStart"/>
-      <w:r>
-        <w:rPr>
-          <w:rFonts w:ascii="Calibri" w:eastAsia="Calibri" w:hAnsi="Calibri" w:cs="Calibri"/>
-          <w:color w:val="000000"/>
-          <w:u w:val="single"/>
-          <w:lang w:val="en-US"/>
-        </w:rPr>
-        <w:t>sem_wait</w:t>
-      </w:r>
-      <w:proofErr w:type="spellEnd"/>
-      <w:r>
-        <w:rPr>
-          <w:rFonts w:ascii="Calibri" w:eastAsia="Calibri" w:hAnsi="Calibri" w:cs="Calibri" w:hint="cs"/>
-          <w:color w:val="000000"/>
-          <w:u w:val="single"/>
-          <w:rtl/>
-          <w:lang w:val="en-US"/>
-        </w:rPr>
-        <w:t xml:space="preserve"> והחוט קיבל סיגנל להמשיך, יכול להיות כי תהיה החלפת הקשר לאחר ה</w:t>
-      </w:r>
-      <w:r>
-        <w:rPr>
-          <w:rFonts w:ascii="Calibri" w:eastAsia="Calibri" w:hAnsi="Calibri" w:cs="Calibri"/>
-          <w:color w:val="000000"/>
-          <w:u w:val="single"/>
-          <w:lang w:val="en-US"/>
-        </w:rPr>
-        <w:t>if</w:t>
-      </w:r>
-      <w:r>
-        <w:rPr>
-          <w:rFonts w:ascii="Calibri" w:eastAsia="Calibri" w:hAnsi="Calibri" w:cs="Calibri" w:hint="cs"/>
-          <w:color w:val="000000"/>
-          <w:u w:val="single"/>
-          <w:rtl/>
-          <w:lang w:val="en-US"/>
-        </w:rPr>
-        <w:t xml:space="preserve"> השני, לפני שנקבל את המנעול, ששם חוט אחר ייקח את ה</w:t>
-      </w:r>
-      <w:r>
-        <w:rPr>
-          <w:rFonts w:ascii="Calibri" w:eastAsia="Calibri" w:hAnsi="Calibri" w:cs="Calibri"/>
-          <w:color w:val="000000"/>
-          <w:u w:val="single"/>
-          <w:lang w:val="en-US"/>
-        </w:rPr>
-        <w:t>copy</w:t>
-      </w:r>
-      <w:r>
-        <w:rPr>
-          <w:rFonts w:ascii="Calibri" w:eastAsia="Calibri" w:hAnsi="Calibri" w:cs="Calibri" w:hint="cs"/>
-          <w:color w:val="000000"/>
-          <w:u w:val="single"/>
-          <w:rtl/>
-          <w:lang w:val="en-US"/>
-        </w:rPr>
-        <w:t xml:space="preserve"> שהתפנה ואז קיבלנו כי החוט שלנו ינסה גם הוא לקחת </w:t>
-      </w:r>
-      <w:r>
-        <w:rPr>
-          <w:rFonts w:ascii="Calibri" w:eastAsia="Calibri" w:hAnsi="Calibri" w:cs="Calibri"/>
-          <w:color w:val="000000"/>
-          <w:u w:val="single"/>
-          <w:lang w:val="en-US"/>
-        </w:rPr>
-        <w:t>copy</w:t>
-      </w:r>
-      <w:r>
-        <w:rPr>
-          <w:rFonts w:ascii="Calibri" w:eastAsia="Calibri" w:hAnsi="Calibri" w:cs="Calibri" w:hint="cs"/>
-          <w:color w:val="000000"/>
-          <w:u w:val="single"/>
-          <w:rtl/>
-          <w:lang w:val="en-US"/>
-        </w:rPr>
-        <w:t xml:space="preserve"> </w:t>
-      </w:r>
-      <w:r>
-        <w:rPr>
-          <w:rFonts w:ascii="Calibri" w:eastAsia="Calibri" w:hAnsi="Calibri" w:cs="Calibri" w:hint="cs"/>
-          <w:color w:val="000000"/>
-          <w:u w:val="single"/>
-          <w:rtl/>
-          <w:lang w:val="en-US"/>
-        </w:rPr>
-        <w:lastRenderedPageBreak/>
-        <w:t>למרות שאין אותם בהכרח.</w:t>
-      </w:r>
-      <w:r>
-        <w:rPr>
-          <w:rFonts w:ascii="Calibri" w:eastAsia="Calibri" w:hAnsi="Calibri" w:cs="Calibri" w:hint="cs"/>
-          <w:color w:val="000000"/>
-          <w:u w:val="single"/>
-          <w:rtl/>
-          <w:lang w:val="en-US"/>
-        </w:rPr>
-        <w:t xml:space="preserve"> (המקרה שתיארנו יכול להוות בעיה גם אם לא פעלנו לפי כוונת הקוד, ותמיד ניכנס לתנאי של השחרור והנעילה מחדש </w:t>
-      </w:r>
-      <w:r>
-        <w:rPr>
-          <w:rFonts w:ascii="Calibri" w:eastAsia="Calibri" w:hAnsi="Calibri" w:cs="Calibri"/>
-          <w:color w:val="000000"/>
-          <w:u w:val="single"/>
-          <w:rtl/>
-          <w:lang w:val="en-US"/>
-        </w:rPr>
-        <w:t>–</w:t>
-      </w:r>
-      <w:r>
-        <w:rPr>
-          <w:rFonts w:ascii="Calibri" w:eastAsia="Calibri" w:hAnsi="Calibri" w:cs="Calibri" w:hint="cs"/>
-          <w:color w:val="000000"/>
-          <w:u w:val="single"/>
-          <w:rtl/>
-          <w:lang w:val="en-US"/>
-        </w:rPr>
-        <w:t xml:space="preserve"> החלפת ההקשר באמצע יכולה להרוס לנו דברים).</w:t>
       </w:r>
     </w:p>
     <w:p>
@@ -6759,6 +6463,7 @@
           <w:color w:val="000000"/>
           <w:rtl/>
         </w:rPr>
+        <w:lastRenderedPageBreak/>
         <w:t xml:space="preserve">3. </w:t>
       </w:r>
       <w:r>
@@ -6783,14 +6488,15 @@
       <w:r>
         <w:rPr>
           <w:rFonts w:ascii="Calibri" w:eastAsia="Calibri" w:hAnsi="Calibri" w:cs="Calibri"/>
+          <w:noProof/>
           <w:color w:val="000000"/>
           <w:lang w:val="en-US"/>
         </w:rPr>
         <w:drawing>
-          <wp:inline distT="0" distB="0" distL="0" distR="0" wp14:anchorId="6695C257" wp14:editId="1A4D65B0">
-            <wp:extent cx="4099915" cy="5845047"/>
-            <wp:effectExtent l="0" t="0" r="0" b="3810"/>
-            <wp:docPr id="1493744544" name="Picture 1"/>
+          <wp:inline distT="0" distB="0" distL="0" distR="0" wp14:anchorId="4D4CDEC2" wp14:editId="190A9D42">
+            <wp:extent cx="4397121" cy="5867908"/>
+            <wp:effectExtent l="0" t="0" r="3810" b="0"/>
+            <wp:docPr id="85351555" name="Picture 1"/>
             <wp:cNvGraphicFramePr>
               <a:graphicFrameLocks xmlns:a="http://schemas.openxmlformats.org/drawingml/2006/main" noChangeAspect="1"/>
             </wp:cNvGraphicFramePr>
@@ -6798,7 +6504,7 @@
               <a:graphicData uri="http://schemas.openxmlformats.org/drawingml/2006/picture">
                 <pic:pic xmlns:pic="http://schemas.openxmlformats.org/drawingml/2006/picture">
                   <pic:nvPicPr>
-                    <pic:cNvPr id="1493744544" name=""/>
+                    <pic:cNvPr id="85351555" name=""/>
                     <pic:cNvPicPr/>
                   </pic:nvPicPr>
                   <pic:blipFill>
@@ -6810,7 +6516,7 @@
                   <pic:spPr>
                     <a:xfrm>
                       <a:off x="0" y="0"/>
-                      <a:ext cx="4099915" cy="5845047"/>
+                      <a:ext cx="4397121" cy="5867908"/>
                     </a:xfrm>
                     <a:prstGeom prst="rect">
                       <a:avLst/>

</xml_diff>